<commit_message>
Small fixes + bots.py
</commit_message>
<xml_diff>
--- a/README.docx
+++ b/README.docx
@@ -422,20 +422,13 @@
     <w:p>
       <w:pPr>
         <w:rPr>
-          <w:rFonts w:ascii="Courier New" w:eastAsia="Times New Roman" w:hAnsi="Courier New" w:cs="Courier New"/>
-          <w:color w:val="333333"/>
-        </w:rPr>
-      </w:pPr>
-      <w:r>
-        <w:rPr>
           <w:rFonts w:ascii="Trebuchet MS" w:hAnsi="Trebuchet MS"/>
           <w:b/>
           <w:bCs/>
           <w:sz w:val="24"/>
           <w:szCs w:val="24"/>
         </w:rPr>
-        <w:t>Example run:</w:t>
-      </w:r>
+      </w:pPr>
       <w:r>
         <w:rPr>
           <w:rFonts w:ascii="Trebuchet MS" w:hAnsi="Trebuchet MS"/>
@@ -444,8 +437,37 @@
           <w:sz w:val="24"/>
           <w:szCs w:val="24"/>
         </w:rPr>
+        <w:t>Example run:</w:t>
+      </w:r>
+      <w:r>
+        <w:rPr>
+          <w:rFonts w:ascii="Trebuchet MS" w:hAnsi="Trebuchet MS"/>
+          <w:b/>
+          <w:bCs/>
+          <w:sz w:val="24"/>
+          <w:szCs w:val="24"/>
+        </w:rPr>
         <w:br/>
       </w:r>
+      <w:r>
+        <w:rPr>
+          <w:rFonts w:ascii="Trebuchet MS" w:hAnsi="Trebuchet MS"/>
+          <w:sz w:val="24"/>
+          <w:szCs w:val="24"/>
+        </w:rPr>
+        <w:t>NOTE: Each command is run on a separate terminal</w:t>
+      </w:r>
+    </w:p>
+    <w:p>
+      <w:pPr>
+        <w:rPr>
+          <w:rFonts w:ascii="Trebuchet MS" w:hAnsi="Trebuchet MS"/>
+          <w:b/>
+          <w:bCs/>
+          <w:sz w:val="24"/>
+          <w:szCs w:val="24"/>
+        </w:rPr>
+      </w:pPr>
       <w:r>
         <w:rPr>
           <w:rFonts w:ascii="Courier New" w:eastAsia="Times New Roman" w:hAnsi="Courier New" w:cs="Courier New"/>
@@ -2186,8 +2208,8 @@
   </w:compat>
   <w:rsids>
     <w:rsidRoot w:val="00801788"/>
+    <w:rsid w:val="0045680C"/>
     <w:rsid w:val="00801788"/>
-    <w:rsid w:val="00F17270"/>
   </w:rsids>
   <m:mathPr>
     <m:mathFont m:val="Cambria Math"/>

</xml_diff>

<commit_message>
Messages for bot 1 and 2
</commit_message>
<xml_diff>
--- a/README.docx
+++ b/README.docx
@@ -749,7 +749,23 @@
           <w:sz w:val="24"/>
           <w:szCs w:val="24"/>
         </w:rPr>
-        <w:t>. These commands always start with “/” to get a list of all the commands you can type “/help” as an input</w:t>
+        <w:t>. These commands always start with “/” to get a li</w:t>
+      </w:r>
+      <w:r>
+        <w:rPr>
+          <w:rFonts w:ascii="Trebuchet MS" w:hAnsi="Trebuchet MS"/>
+          <w:sz w:val="24"/>
+          <w:szCs w:val="24"/>
+        </w:rPr>
+        <w:t>a</w:t>
+      </w:r>
+      <w:r>
+        <w:rPr>
+          <w:rFonts w:ascii="Trebuchet MS" w:hAnsi="Trebuchet MS"/>
+          <w:sz w:val="24"/>
+          <w:szCs w:val="24"/>
+        </w:rPr>
+        <w:t>st of all the commands you can type “/help” as an input</w:t>
       </w:r>
       <w:r>
         <w:rPr>
@@ -2208,7 +2224,7 @@
   </w:compat>
   <w:rsids>
     <w:rsidRoot w:val="00801788"/>
-    <w:rsid w:val="0045680C"/>
+    <w:rsid w:val="002D1C6F"/>
     <w:rsid w:val="00801788"/>
   </w:rsids>
   <m:mathPr>

</xml_diff>

<commit_message>
added bots to readme
</commit_message>
<xml_diff>
--- a/README.docx
+++ b/README.docx
@@ -58,13 +58,59 @@
           <w:szCs w:val="24"/>
         </w:rPr>
       </w:pPr>
-      <w:r>
-        <w:rPr>
-          <w:rFonts w:ascii="Trebuchet MS" w:hAnsi="Trebuchet MS"/>
-          <w:sz w:val="24"/>
-          <w:szCs w:val="24"/>
-        </w:rPr>
-        <w:t>Jørund Topp Løvlien, s341822</w:t>
+      <w:proofErr w:type="spellStart"/>
+      <w:r>
+        <w:rPr>
+          <w:rFonts w:ascii="Trebuchet MS" w:hAnsi="Trebuchet MS"/>
+          <w:sz w:val="24"/>
+          <w:szCs w:val="24"/>
+        </w:rPr>
+        <w:t>Jørund</w:t>
+      </w:r>
+      <w:proofErr w:type="spellEnd"/>
+      <w:r>
+        <w:rPr>
+          <w:rFonts w:ascii="Trebuchet MS" w:hAnsi="Trebuchet MS"/>
+          <w:sz w:val="24"/>
+          <w:szCs w:val="24"/>
+        </w:rPr>
+        <w:t xml:space="preserve"> </w:t>
+      </w:r>
+      <w:proofErr w:type="spellStart"/>
+      <w:r>
+        <w:rPr>
+          <w:rFonts w:ascii="Trebuchet MS" w:hAnsi="Trebuchet MS"/>
+          <w:sz w:val="24"/>
+          <w:szCs w:val="24"/>
+        </w:rPr>
+        <w:t>Topp</w:t>
+      </w:r>
+      <w:proofErr w:type="spellEnd"/>
+      <w:r>
+        <w:rPr>
+          <w:rFonts w:ascii="Trebuchet MS" w:hAnsi="Trebuchet MS"/>
+          <w:sz w:val="24"/>
+          <w:szCs w:val="24"/>
+        </w:rPr>
+        <w:t xml:space="preserve"> </w:t>
+      </w:r>
+      <w:proofErr w:type="spellStart"/>
+      <w:r>
+        <w:rPr>
+          <w:rFonts w:ascii="Trebuchet MS" w:hAnsi="Trebuchet MS"/>
+          <w:sz w:val="24"/>
+          <w:szCs w:val="24"/>
+        </w:rPr>
+        <w:t>Løvlien</w:t>
+      </w:r>
+      <w:proofErr w:type="spellEnd"/>
+      <w:r>
+        <w:rPr>
+          <w:rFonts w:ascii="Trebuchet MS" w:hAnsi="Trebuchet MS"/>
+          <w:sz w:val="24"/>
+          <w:szCs w:val="24"/>
+        </w:rPr>
+        <w:t>, s341822</w:t>
       </w:r>
     </w:p>
     <w:p>
@@ -128,8 +174,19 @@
           <w:szCs w:val="24"/>
         </w:rPr>
         <w:br/>
+      </w:r>
+      <w:proofErr w:type="spellStart"/>
+      <w:proofErr w:type="gramStart"/>
+      <w:r>
+        <w:rPr>
+          <w:rFonts w:ascii="Trebuchet MS" w:hAnsi="Trebuchet MS"/>
+          <w:sz w:val="24"/>
+          <w:szCs w:val="24"/>
+        </w:rPr>
         <w:t>users.json</w:t>
       </w:r>
+      <w:proofErr w:type="spellEnd"/>
+      <w:proofErr w:type="gramEnd"/>
       <w:r>
         <w:rPr>
           <w:rFonts w:ascii="Trebuchet MS" w:hAnsi="Trebuchet MS"/>
@@ -137,8 +194,17 @@
           <w:szCs w:val="24"/>
         </w:rPr>
         <w:br/>
+      </w:r>
+      <w:proofErr w:type="spellStart"/>
+      <w:r>
+        <w:rPr>
+          <w:rFonts w:ascii="Trebuchet MS" w:hAnsi="Trebuchet MS"/>
+          <w:sz w:val="24"/>
+          <w:szCs w:val="24"/>
+        </w:rPr>
         <w:t>rooms.json</w:t>
       </w:r>
+      <w:proofErr w:type="spellEnd"/>
     </w:p>
     <w:p>
       <w:pPr>
@@ -216,6 +282,7 @@
         </w:rPr>
         <w:t xml:space="preserve">To get started you first </w:t>
       </w:r>
+      <w:proofErr w:type="gramStart"/>
       <w:r>
         <w:rPr>
           <w:rFonts w:ascii="Trebuchet MS" w:hAnsi="Trebuchet MS"/>
@@ -224,6 +291,7 @@
         </w:rPr>
         <w:t>have to</w:t>
       </w:r>
+      <w:proofErr w:type="gramEnd"/>
       <w:r>
         <w:rPr>
           <w:rFonts w:ascii="Trebuchet MS" w:hAnsi="Trebuchet MS"/>
@@ -340,6 +408,7 @@
         </w:rPr>
         <w:tab/>
       </w:r>
+      <w:proofErr w:type="spellStart"/>
       <w:r>
         <w:rPr>
           <w:rFonts w:ascii="Courier New" w:eastAsia="Times New Roman" w:hAnsi="Courier New" w:cs="Courier New"/>
@@ -356,8 +425,9 @@
           <w:sz w:val="20"/>
           <w:szCs w:val="20"/>
         </w:rPr>
-        <w:t>y client.py &lt;API Address&gt; &lt;optional! Bot</w:t>
-      </w:r>
+        <w:t>y</w:t>
+      </w:r>
+      <w:proofErr w:type="spellEnd"/>
       <w:r>
         <w:rPr>
           <w:rFonts w:ascii="Courier New" w:eastAsia="Times New Roman" w:hAnsi="Courier New" w:cs="Courier New"/>
@@ -365,8 +435,9 @@
           <w:sz w:val="20"/>
           <w:szCs w:val="20"/>
         </w:rPr>
-        <w:t>_</w:t>
-      </w:r>
+        <w:t xml:space="preserve"> client.py &lt;API Address&gt; &lt;optional! </w:t>
+      </w:r>
+      <w:proofErr w:type="spellStart"/>
       <w:r>
         <w:rPr>
           <w:rFonts w:ascii="Courier New" w:eastAsia="Times New Roman" w:hAnsi="Courier New" w:cs="Courier New"/>
@@ -374,8 +445,27 @@
           <w:sz w:val="20"/>
           <w:szCs w:val="20"/>
         </w:rPr>
+        <w:t>Bot</w:t>
+      </w:r>
+      <w:r>
+        <w:rPr>
+          <w:rFonts w:ascii="Courier New" w:eastAsia="Times New Roman" w:hAnsi="Courier New" w:cs="Courier New"/>
+          <w:color w:val="333333"/>
+          <w:sz w:val="20"/>
+          <w:szCs w:val="20"/>
+        </w:rPr>
+        <w:t>_</w:t>
+      </w:r>
+      <w:r>
+        <w:rPr>
+          <w:rFonts w:ascii="Courier New" w:eastAsia="Times New Roman" w:hAnsi="Courier New" w:cs="Courier New"/>
+          <w:color w:val="333333"/>
+          <w:sz w:val="20"/>
+          <w:szCs w:val="20"/>
+        </w:rPr>
         <w:t>name</w:t>
       </w:r>
+      <w:proofErr w:type="spellEnd"/>
       <w:r>
         <w:rPr>
           <w:rFonts w:ascii="Courier New" w:eastAsia="Times New Roman" w:hAnsi="Courier New" w:cs="Courier New"/>
@@ -501,6 +591,7 @@
         </w:rPr>
         <w:br/>
       </w:r>
+      <w:proofErr w:type="spellStart"/>
       <w:r>
         <w:rPr>
           <w:rFonts w:ascii="Courier New" w:eastAsia="Times New Roman" w:hAnsi="Courier New" w:cs="Courier New"/>
@@ -513,7 +604,15 @@
           <w:rFonts w:ascii="Courier New" w:eastAsia="Times New Roman" w:hAnsi="Courier New" w:cs="Courier New"/>
           <w:color w:val="333333"/>
         </w:rPr>
-        <w:t xml:space="preserve">y </w:t>
+        <w:t>y</w:t>
+      </w:r>
+      <w:proofErr w:type="spellEnd"/>
+      <w:r>
+        <w:rPr>
+          <w:rFonts w:ascii="Courier New" w:eastAsia="Times New Roman" w:hAnsi="Courier New" w:cs="Courier New"/>
+          <w:color w:val="333333"/>
+        </w:rPr>
+        <w:t xml:space="preserve"> </w:t>
       </w:r>
       <w:r>
         <w:rPr>
@@ -535,12 +634,6 @@
           <w:color w:val="333333"/>
         </w:rPr>
         <w:br/>
-      </w:r>
-      <w:r>
-        <w:rPr>
-          <w:rFonts w:ascii="Courier New" w:eastAsia="Times New Roman" w:hAnsi="Courier New" w:cs="Courier New"/>
-          <w:color w:val="333333"/>
-        </w:rPr>
         <w:t># Starting one client instance as a user not bot</w:t>
       </w:r>
       <w:r>
@@ -549,7 +642,22 @@
           <w:color w:val="333333"/>
         </w:rPr>
         <w:br/>
-        <w:t xml:space="preserve">py client.py </w:t>
+      </w:r>
+      <w:proofErr w:type="spellStart"/>
+      <w:r>
+        <w:rPr>
+          <w:rFonts w:ascii="Courier New" w:eastAsia="Times New Roman" w:hAnsi="Courier New" w:cs="Courier New"/>
+          <w:color w:val="333333"/>
+        </w:rPr>
+        <w:t>py</w:t>
+      </w:r>
+      <w:proofErr w:type="spellEnd"/>
+      <w:r>
+        <w:rPr>
+          <w:rFonts w:ascii="Courier New" w:eastAsia="Times New Roman" w:hAnsi="Courier New" w:cs="Courier New"/>
+          <w:color w:val="333333"/>
+        </w:rPr>
+        <w:t xml:space="preserve"> client.py </w:t>
       </w:r>
       <w:hyperlink r:id="rId8" w:history="1">
         <w:r>
@@ -582,12 +690,21 @@
         </w:rPr>
         <w:br/>
       </w:r>
-      <w:r>
-        <w:rPr>
-          <w:rFonts w:ascii="Courier New" w:eastAsia="Times New Roman" w:hAnsi="Courier New" w:cs="Courier New"/>
-          <w:color w:val="333333"/>
-        </w:rPr>
-        <w:t xml:space="preserve">py client.py </w:t>
+      <w:proofErr w:type="spellStart"/>
+      <w:r>
+        <w:rPr>
+          <w:rFonts w:ascii="Courier New" w:eastAsia="Times New Roman" w:hAnsi="Courier New" w:cs="Courier New"/>
+          <w:color w:val="333333"/>
+        </w:rPr>
+        <w:t>py</w:t>
+      </w:r>
+      <w:proofErr w:type="spellEnd"/>
+      <w:r>
+        <w:rPr>
+          <w:rFonts w:ascii="Courier New" w:eastAsia="Times New Roman" w:hAnsi="Courier New" w:cs="Courier New"/>
+          <w:color w:val="333333"/>
+        </w:rPr>
+        <w:t xml:space="preserve"> client.py </w:t>
       </w:r>
       <w:hyperlink r:id="rId9" w:history="1">
         <w:r>
@@ -603,8 +720,17 @@
           <w:rFonts w:ascii="Courier New" w:eastAsia="Times New Roman" w:hAnsi="Courier New" w:cs="Courier New"/>
           <w:color w:val="333333"/>
         </w:rPr>
-        <w:t xml:space="preserve"> Bot_Tobias</w:t>
-      </w:r>
+        <w:t xml:space="preserve"> </w:t>
+      </w:r>
+      <w:proofErr w:type="spellStart"/>
+      <w:r>
+        <w:rPr>
+          <w:rFonts w:ascii="Courier New" w:eastAsia="Times New Roman" w:hAnsi="Courier New" w:cs="Courier New"/>
+          <w:color w:val="333333"/>
+        </w:rPr>
+        <w:t>Bot_Tobias</w:t>
+      </w:r>
+      <w:proofErr w:type="spellEnd"/>
       <w:r>
         <w:rPr>
           <w:rFonts w:ascii="Courier New" w:eastAsia="Times New Roman" w:hAnsi="Courier New" w:cs="Courier New"/>
@@ -612,12 +738,21 @@
         </w:rPr>
         <w:br/>
       </w:r>
-      <w:r>
-        <w:rPr>
-          <w:rFonts w:ascii="Courier New" w:eastAsia="Times New Roman" w:hAnsi="Courier New" w:cs="Courier New"/>
-          <w:color w:val="333333"/>
-        </w:rPr>
-        <w:t xml:space="preserve">py client.py </w:t>
+      <w:proofErr w:type="spellStart"/>
+      <w:r>
+        <w:rPr>
+          <w:rFonts w:ascii="Courier New" w:eastAsia="Times New Roman" w:hAnsi="Courier New" w:cs="Courier New"/>
+          <w:color w:val="333333"/>
+        </w:rPr>
+        <w:t>py</w:t>
+      </w:r>
+      <w:proofErr w:type="spellEnd"/>
+      <w:r>
+        <w:rPr>
+          <w:rFonts w:ascii="Courier New" w:eastAsia="Times New Roman" w:hAnsi="Courier New" w:cs="Courier New"/>
+          <w:color w:val="333333"/>
+        </w:rPr>
+        <w:t xml:space="preserve"> client.py </w:t>
       </w:r>
       <w:hyperlink r:id="rId10" w:history="1">
         <w:r>
@@ -633,8 +768,17 @@
           <w:rFonts w:ascii="Courier New" w:eastAsia="Times New Roman" w:hAnsi="Courier New" w:cs="Courier New"/>
           <w:color w:val="333333"/>
         </w:rPr>
-        <w:t xml:space="preserve"> Bot_William</w:t>
-      </w:r>
+        <w:t xml:space="preserve"> </w:t>
+      </w:r>
+      <w:proofErr w:type="spellStart"/>
+      <w:r>
+        <w:rPr>
+          <w:rFonts w:ascii="Courier New" w:eastAsia="Times New Roman" w:hAnsi="Courier New" w:cs="Courier New"/>
+          <w:color w:val="333333"/>
+        </w:rPr>
+        <w:t>Bot_William</w:t>
+      </w:r>
+      <w:proofErr w:type="spellEnd"/>
       <w:r>
         <w:rPr>
           <w:rFonts w:ascii="Courier New" w:eastAsia="Times New Roman" w:hAnsi="Courier New" w:cs="Courier New"/>
@@ -642,12 +786,21 @@
         </w:rPr>
         <w:br/>
       </w:r>
-      <w:r>
-        <w:rPr>
-          <w:rFonts w:ascii="Courier New" w:eastAsia="Times New Roman" w:hAnsi="Courier New" w:cs="Courier New"/>
-          <w:color w:val="333333"/>
-        </w:rPr>
-        <w:t xml:space="preserve">py client.py </w:t>
+      <w:proofErr w:type="spellStart"/>
+      <w:r>
+        <w:rPr>
+          <w:rFonts w:ascii="Courier New" w:eastAsia="Times New Roman" w:hAnsi="Courier New" w:cs="Courier New"/>
+          <w:color w:val="333333"/>
+        </w:rPr>
+        <w:t>py</w:t>
+      </w:r>
+      <w:proofErr w:type="spellEnd"/>
+      <w:r>
+        <w:rPr>
+          <w:rFonts w:ascii="Courier New" w:eastAsia="Times New Roman" w:hAnsi="Courier New" w:cs="Courier New"/>
+          <w:color w:val="333333"/>
+        </w:rPr>
+        <w:t xml:space="preserve"> client.py </w:t>
       </w:r>
       <w:hyperlink r:id="rId11" w:history="1">
         <w:r>
@@ -663,8 +816,17 @@
           <w:rFonts w:ascii="Courier New" w:eastAsia="Times New Roman" w:hAnsi="Courier New" w:cs="Courier New"/>
           <w:color w:val="333333"/>
         </w:rPr>
-        <w:t xml:space="preserve"> Bot_Adrian</w:t>
-      </w:r>
+        <w:t xml:space="preserve"> </w:t>
+      </w:r>
+      <w:proofErr w:type="spellStart"/>
+      <w:r>
+        <w:rPr>
+          <w:rFonts w:ascii="Courier New" w:eastAsia="Times New Roman" w:hAnsi="Courier New" w:cs="Courier New"/>
+          <w:color w:val="333333"/>
+        </w:rPr>
+        <w:t>Bot_Adrian</w:t>
+      </w:r>
+      <w:proofErr w:type="spellEnd"/>
       <w:r>
         <w:rPr>
           <w:rFonts w:ascii="Courier New" w:eastAsia="Times New Roman" w:hAnsi="Courier New" w:cs="Courier New"/>
@@ -672,12 +834,21 @@
         </w:rPr>
         <w:br/>
       </w:r>
-      <w:r>
-        <w:rPr>
-          <w:rFonts w:ascii="Courier New" w:eastAsia="Times New Roman" w:hAnsi="Courier New" w:cs="Courier New"/>
-          <w:color w:val="333333"/>
-        </w:rPr>
-        <w:t xml:space="preserve">py client.py </w:t>
+      <w:proofErr w:type="spellStart"/>
+      <w:r>
+        <w:rPr>
+          <w:rFonts w:ascii="Courier New" w:eastAsia="Times New Roman" w:hAnsi="Courier New" w:cs="Courier New"/>
+          <w:color w:val="333333"/>
+        </w:rPr>
+        <w:t>py</w:t>
+      </w:r>
+      <w:proofErr w:type="spellEnd"/>
+      <w:r>
+        <w:rPr>
+          <w:rFonts w:ascii="Courier New" w:eastAsia="Times New Roman" w:hAnsi="Courier New" w:cs="Courier New"/>
+          <w:color w:val="333333"/>
+        </w:rPr>
+        <w:t xml:space="preserve"> client.py </w:t>
       </w:r>
       <w:hyperlink r:id="rId12" w:history="1">
         <w:r>
@@ -693,8 +864,17 @@
           <w:rFonts w:ascii="Courier New" w:eastAsia="Times New Roman" w:hAnsi="Courier New" w:cs="Courier New"/>
           <w:color w:val="333333"/>
         </w:rPr>
-        <w:t xml:space="preserve"> Bot_Eirik</w:t>
-      </w:r>
+        <w:t xml:space="preserve"> </w:t>
+      </w:r>
+      <w:proofErr w:type="spellStart"/>
+      <w:r>
+        <w:rPr>
+          <w:rFonts w:ascii="Courier New" w:eastAsia="Times New Roman" w:hAnsi="Courier New" w:cs="Courier New"/>
+          <w:color w:val="333333"/>
+        </w:rPr>
+        <w:t>Bot_Eirik</w:t>
+      </w:r>
+      <w:proofErr w:type="spellEnd"/>
       <w:r>
         <w:rPr>
           <w:rFonts w:ascii="Trebuchet MS" w:hAnsi="Trebuchet MS"/>
@@ -723,7 +903,7 @@
           <w:szCs w:val="28"/>
         </w:rPr>
         <w:lastRenderedPageBreak/>
-        <w:t>Commands:</w:t>
+        <w:t>Bots</w:t>
       </w:r>
       <w:r>
         <w:rPr>
@@ -733,6 +913,16 @@
           <w:sz w:val="28"/>
           <w:szCs w:val="28"/>
         </w:rPr>
+        <w:t>:</w:t>
+      </w:r>
+      <w:r>
+        <w:rPr>
+          <w:rFonts w:ascii="Trebuchet MS" w:hAnsi="Trebuchet MS"/>
+          <w:b/>
+          <w:bCs/>
+          <w:sz w:val="28"/>
+          <w:szCs w:val="28"/>
+        </w:rPr>
         <w:br/>
       </w:r>
       <w:r>
@@ -741,15 +931,261 @@
           <w:sz w:val="24"/>
           <w:szCs w:val="24"/>
         </w:rPr>
-        <w:t>As a user you can access the API through commands that you type as input</w:t>
-      </w:r>
-      <w:r>
-        <w:rPr>
-          <w:rFonts w:ascii="Trebuchet MS" w:hAnsi="Trebuchet MS"/>
-          <w:sz w:val="24"/>
-          <w:szCs w:val="24"/>
-        </w:rPr>
-        <w:t>. These commands always start with “/” to get a li</w:t>
+        <w:t>The bots we have implemented are lesser bots, they</w:t>
+      </w:r>
+      <w:r>
+        <w:rPr>
+          <w:rFonts w:ascii="Trebuchet MS" w:hAnsi="Trebuchet MS"/>
+          <w:sz w:val="24"/>
+          <w:szCs w:val="24"/>
+        </w:rPr>
+        <w:t xml:space="preserve"> can</w:t>
+      </w:r>
+      <w:r>
+        <w:rPr>
+          <w:rFonts w:ascii="Trebuchet MS" w:hAnsi="Trebuchet MS"/>
+          <w:sz w:val="24"/>
+          <w:szCs w:val="24"/>
+        </w:rPr>
+        <w:t xml:space="preserve"> register as user, login, create rooms, join </w:t>
+      </w:r>
+      <w:r>
+        <w:rPr>
+          <w:rFonts w:ascii="Trebuchet MS" w:hAnsi="Trebuchet MS"/>
+          <w:sz w:val="24"/>
+          <w:szCs w:val="24"/>
+        </w:rPr>
+        <w:t>rooms,</w:t>
+      </w:r>
+      <w:r>
+        <w:rPr>
+          <w:rFonts w:ascii="Trebuchet MS" w:hAnsi="Trebuchet MS"/>
+          <w:sz w:val="24"/>
+          <w:szCs w:val="24"/>
+        </w:rPr>
+        <w:t xml:space="preserve"> and send messages. They do not respond to any messages.</w:t>
+      </w:r>
+    </w:p>
+    <w:p>
+      <w:pPr>
+        <w:rPr>
+          <w:rFonts w:ascii="Trebuchet MS" w:hAnsi="Trebuchet MS"/>
+          <w:sz w:val="24"/>
+          <w:szCs w:val="24"/>
+        </w:rPr>
+      </w:pPr>
+      <w:r>
+        <w:rPr>
+          <w:rFonts w:ascii="Trebuchet MS" w:hAnsi="Trebuchet MS"/>
+          <w:sz w:val="24"/>
+          <w:szCs w:val="24"/>
+        </w:rPr>
+        <w:t xml:space="preserve">To be able to run as a bot you </w:t>
+      </w:r>
+      <w:proofErr w:type="gramStart"/>
+      <w:r>
+        <w:rPr>
+          <w:rFonts w:ascii="Trebuchet MS" w:hAnsi="Trebuchet MS"/>
+          <w:sz w:val="24"/>
+          <w:szCs w:val="24"/>
+        </w:rPr>
+        <w:t>have to</w:t>
+      </w:r>
+      <w:proofErr w:type="gramEnd"/>
+      <w:r>
+        <w:rPr>
+          <w:rFonts w:ascii="Trebuchet MS" w:hAnsi="Trebuchet MS"/>
+          <w:sz w:val="24"/>
+          <w:szCs w:val="24"/>
+        </w:rPr>
+        <w:t xml:space="preserve"> input one of their names as an argument in the terminal, as seen above.</w:t>
+      </w:r>
+      <w:r>
+        <w:rPr>
+          <w:rFonts w:ascii="Trebuchet MS" w:hAnsi="Trebuchet MS"/>
+          <w:sz w:val="24"/>
+          <w:szCs w:val="24"/>
+        </w:rPr>
+        <w:br/>
+        <w:t>We have the following names for the bots (Case sensitive):</w:t>
+      </w:r>
+    </w:p>
+    <w:p>
+      <w:pPr>
+        <w:pStyle w:val="Listeavsnitt"/>
+        <w:numPr>
+          <w:ilvl w:val="0"/>
+          <w:numId w:val="4"/>
+        </w:numPr>
+        <w:rPr>
+          <w:rFonts w:ascii="Trebuchet MS" w:hAnsi="Trebuchet MS"/>
+          <w:sz w:val="24"/>
+          <w:szCs w:val="24"/>
+        </w:rPr>
+      </w:pPr>
+      <w:proofErr w:type="spellStart"/>
+      <w:r>
+        <w:rPr>
+          <w:rFonts w:ascii="Trebuchet MS" w:hAnsi="Trebuchet MS"/>
+          <w:sz w:val="24"/>
+          <w:szCs w:val="24"/>
+        </w:rPr>
+        <w:t>Bot_Tobias</w:t>
+      </w:r>
+      <w:proofErr w:type="spellEnd"/>
+    </w:p>
+    <w:p>
+      <w:pPr>
+        <w:pStyle w:val="Listeavsnitt"/>
+        <w:numPr>
+          <w:ilvl w:val="0"/>
+          <w:numId w:val="4"/>
+        </w:numPr>
+        <w:rPr>
+          <w:rFonts w:ascii="Trebuchet MS" w:hAnsi="Trebuchet MS"/>
+          <w:sz w:val="24"/>
+          <w:szCs w:val="24"/>
+        </w:rPr>
+      </w:pPr>
+      <w:proofErr w:type="spellStart"/>
+      <w:r>
+        <w:rPr>
+          <w:rFonts w:ascii="Trebuchet MS" w:hAnsi="Trebuchet MS"/>
+          <w:sz w:val="24"/>
+          <w:szCs w:val="24"/>
+        </w:rPr>
+        <w:t>Bot_William</w:t>
+      </w:r>
+      <w:proofErr w:type="spellEnd"/>
+    </w:p>
+    <w:p>
+      <w:pPr>
+        <w:pStyle w:val="Listeavsnitt"/>
+        <w:numPr>
+          <w:ilvl w:val="0"/>
+          <w:numId w:val="4"/>
+        </w:numPr>
+        <w:rPr>
+          <w:rFonts w:ascii="Trebuchet MS" w:hAnsi="Trebuchet MS"/>
+          <w:sz w:val="24"/>
+          <w:szCs w:val="24"/>
+        </w:rPr>
+      </w:pPr>
+      <w:proofErr w:type="spellStart"/>
+      <w:r>
+        <w:rPr>
+          <w:rFonts w:ascii="Trebuchet MS" w:hAnsi="Trebuchet MS"/>
+          <w:sz w:val="24"/>
+          <w:szCs w:val="24"/>
+        </w:rPr>
+        <w:t>Bot_Adrian</w:t>
+      </w:r>
+      <w:proofErr w:type="spellEnd"/>
+    </w:p>
+    <w:p>
+      <w:pPr>
+        <w:pStyle w:val="Listeavsnitt"/>
+        <w:numPr>
+          <w:ilvl w:val="0"/>
+          <w:numId w:val="4"/>
+        </w:numPr>
+        <w:rPr>
+          <w:rFonts w:ascii="Trebuchet MS" w:hAnsi="Trebuchet MS"/>
+          <w:sz w:val="24"/>
+          <w:szCs w:val="24"/>
+        </w:rPr>
+      </w:pPr>
+      <w:proofErr w:type="spellStart"/>
+      <w:r>
+        <w:rPr>
+          <w:rFonts w:ascii="Trebuchet MS" w:hAnsi="Trebuchet MS"/>
+          <w:sz w:val="24"/>
+          <w:szCs w:val="24"/>
+        </w:rPr>
+        <w:t>Bot_Eirik</w:t>
+      </w:r>
+      <w:proofErr w:type="spellEnd"/>
+    </w:p>
+    <w:p>
+      <w:pPr>
+        <w:pStyle w:val="Listeavsnitt"/>
+        <w:rPr>
+          <w:rFonts w:ascii="Trebuchet MS" w:hAnsi="Trebuchet MS"/>
+          <w:sz w:val="24"/>
+          <w:szCs w:val="24"/>
+        </w:rPr>
+      </w:pPr>
+    </w:p>
+    <w:p>
+      <w:pPr>
+        <w:rPr>
+          <w:rFonts w:ascii="Trebuchet MS" w:hAnsi="Trebuchet MS"/>
+          <w:sz w:val="24"/>
+          <w:szCs w:val="24"/>
+        </w:rPr>
+      </w:pPr>
+      <w:r>
+        <w:rPr>
+          <w:rFonts w:ascii="Trebuchet MS" w:hAnsi="Trebuchet MS"/>
+          <w:b/>
+          <w:bCs/>
+          <w:sz w:val="28"/>
+          <w:szCs w:val="28"/>
+        </w:rPr>
+        <w:t>Commands:</w:t>
+      </w:r>
+      <w:r>
+        <w:rPr>
+          <w:rFonts w:ascii="Trebuchet MS" w:hAnsi="Trebuchet MS"/>
+          <w:b/>
+          <w:bCs/>
+          <w:sz w:val="28"/>
+          <w:szCs w:val="28"/>
+        </w:rPr>
+        <w:br/>
+      </w:r>
+      <w:r>
+        <w:rPr>
+          <w:rFonts w:ascii="Trebuchet MS" w:hAnsi="Trebuchet MS"/>
+          <w:sz w:val="24"/>
+          <w:szCs w:val="24"/>
+        </w:rPr>
+        <w:t>A</w:t>
+      </w:r>
+      <w:bookmarkStart w:id="0" w:name="_Hlk69564237"/>
+      <w:r>
+        <w:rPr>
+          <w:rFonts w:ascii="Trebuchet MS" w:hAnsi="Trebuchet MS"/>
+          <w:sz w:val="24"/>
+          <w:szCs w:val="24"/>
+        </w:rPr>
+        <w:t xml:space="preserve">s </w:t>
+      </w:r>
+      <w:bookmarkEnd w:id="0"/>
+      <w:r>
+        <w:rPr>
+          <w:rFonts w:ascii="Trebuchet MS" w:hAnsi="Trebuchet MS"/>
+          <w:sz w:val="24"/>
+          <w:szCs w:val="24"/>
+        </w:rPr>
+        <w:t>a user you can access the API through commands that you type as input</w:t>
+      </w:r>
+      <w:r>
+        <w:rPr>
+          <w:rFonts w:ascii="Trebuchet MS" w:hAnsi="Trebuchet MS"/>
+          <w:sz w:val="24"/>
+          <w:szCs w:val="24"/>
+        </w:rPr>
+        <w:t xml:space="preserve">. These commands always start with “/” to get a </w:t>
+      </w:r>
+      <w:proofErr w:type="spellStart"/>
+      <w:r>
+        <w:rPr>
+          <w:rFonts w:ascii="Trebuchet MS" w:hAnsi="Trebuchet MS"/>
+          <w:sz w:val="24"/>
+          <w:szCs w:val="24"/>
+        </w:rPr>
+        <w:t>li</w:t>
       </w:r>
       <w:r>
         <w:rPr>
@@ -765,7 +1201,16 @@
           <w:sz w:val="24"/>
           <w:szCs w:val="24"/>
         </w:rPr>
-        <w:t>st of all the commands you can type “/help” as an input</w:t>
+        <w:t>st</w:t>
+      </w:r>
+      <w:proofErr w:type="spellEnd"/>
+      <w:r>
+        <w:rPr>
+          <w:rFonts w:ascii="Trebuchet MS" w:hAnsi="Trebuchet MS"/>
+          <w:sz w:val="24"/>
+          <w:szCs w:val="24"/>
+        </w:rPr>
+        <w:t xml:space="preserve"> of all the commands you can type “/help” as an input</w:t>
       </w:r>
       <w:r>
         <w:rPr>
@@ -934,7 +1379,21 @@
         <w:rPr>
           <w:rFonts w:ascii="Trebuchet MS" w:hAnsi="Trebuchet MS"/>
         </w:rPr>
-        <w:t>/login &lt;user_id&gt; - Login as a user</w:t>
+        <w:t>/login &lt;</w:t>
+      </w:r>
+      <w:proofErr w:type="spellStart"/>
+      <w:r>
+        <w:rPr>
+          <w:rFonts w:ascii="Trebuchet MS" w:hAnsi="Trebuchet MS"/>
+        </w:rPr>
+        <w:t>user_id</w:t>
+      </w:r>
+      <w:proofErr w:type="spellEnd"/>
+      <w:r>
+        <w:rPr>
+          <w:rFonts w:ascii="Trebuchet MS" w:hAnsi="Trebuchet MS"/>
+        </w:rPr>
+        <w:t>&gt; - Login as a user</w:t>
       </w:r>
     </w:p>
     <w:p>
@@ -952,8 +1411,30 @@
         <w:rPr>
           <w:rFonts w:ascii="Trebuchet MS" w:hAnsi="Trebuchet MS"/>
         </w:rPr>
-        <w:t>/join &lt;room_id&gt; - Join a specific room with room_id</w:t>
-      </w:r>
+        <w:t>/join &lt;</w:t>
+      </w:r>
+      <w:proofErr w:type="spellStart"/>
+      <w:r>
+        <w:rPr>
+          <w:rFonts w:ascii="Trebuchet MS" w:hAnsi="Trebuchet MS"/>
+        </w:rPr>
+        <w:t>room_id</w:t>
+      </w:r>
+      <w:proofErr w:type="spellEnd"/>
+      <w:r>
+        <w:rPr>
+          <w:rFonts w:ascii="Trebuchet MS" w:hAnsi="Trebuchet MS"/>
+        </w:rPr>
+        <w:t xml:space="preserve">&gt; - Join a specific room with </w:t>
+      </w:r>
+      <w:proofErr w:type="spellStart"/>
+      <w:r>
+        <w:rPr>
+          <w:rFonts w:ascii="Trebuchet MS" w:hAnsi="Trebuchet MS"/>
+        </w:rPr>
+        <w:t>room_id</w:t>
+      </w:r>
+      <w:proofErr w:type="spellEnd"/>
     </w:p>
     <w:p>
       <w:pPr>
@@ -970,7 +1451,21 @@
         <w:rPr>
           <w:rFonts w:ascii="Trebuchet MS" w:hAnsi="Trebuchet MS"/>
         </w:rPr>
-        <w:t>/create &lt;room_name&gt; - Create a room with the given name</w:t>
+        <w:t>/create &lt;</w:t>
+      </w:r>
+      <w:proofErr w:type="spellStart"/>
+      <w:r>
+        <w:rPr>
+          <w:rFonts w:ascii="Trebuchet MS" w:hAnsi="Trebuchet MS"/>
+        </w:rPr>
+        <w:t>room_name</w:t>
+      </w:r>
+      <w:proofErr w:type="spellEnd"/>
+      <w:r>
+        <w:rPr>
+          <w:rFonts w:ascii="Trebuchet MS" w:hAnsi="Trebuchet MS"/>
+        </w:rPr>
+        <w:t>&gt; - Create a room with the given name</w:t>
       </w:r>
     </w:p>
     <w:p>
@@ -988,7 +1483,63 @@
         <w:rPr>
           <w:rFonts w:ascii="Trebuchet MS" w:hAnsi="Trebuchet MS"/>
         </w:rPr>
-        <w:t>/delete_user &lt;user_id&gt; - Deletes user with given user_id, has to be user</w:t>
+        <w:t>/</w:t>
+      </w:r>
+      <w:proofErr w:type="spellStart"/>
+      <w:r>
+        <w:rPr>
+          <w:rFonts w:ascii="Trebuchet MS" w:hAnsi="Trebuchet MS"/>
+        </w:rPr>
+        <w:t>delete_user</w:t>
+      </w:r>
+      <w:proofErr w:type="spellEnd"/>
+      <w:r>
+        <w:rPr>
+          <w:rFonts w:ascii="Trebuchet MS" w:hAnsi="Trebuchet MS"/>
+        </w:rPr>
+        <w:t xml:space="preserve"> &lt;</w:t>
+      </w:r>
+      <w:proofErr w:type="spellStart"/>
+      <w:r>
+        <w:rPr>
+          <w:rFonts w:ascii="Trebuchet MS" w:hAnsi="Trebuchet MS"/>
+        </w:rPr>
+        <w:t>user_id</w:t>
+      </w:r>
+      <w:proofErr w:type="spellEnd"/>
+      <w:r>
+        <w:rPr>
+          <w:rFonts w:ascii="Trebuchet MS" w:hAnsi="Trebuchet MS"/>
+        </w:rPr>
+        <w:t xml:space="preserve">&gt; - Deletes user with given </w:t>
+      </w:r>
+      <w:proofErr w:type="spellStart"/>
+      <w:r>
+        <w:rPr>
+          <w:rFonts w:ascii="Trebuchet MS" w:hAnsi="Trebuchet MS"/>
+        </w:rPr>
+        <w:t>user_id</w:t>
+      </w:r>
+      <w:proofErr w:type="spellEnd"/>
+      <w:r>
+        <w:rPr>
+          <w:rFonts w:ascii="Trebuchet MS" w:hAnsi="Trebuchet MS"/>
+        </w:rPr>
+        <w:t xml:space="preserve">, </w:t>
+      </w:r>
+      <w:proofErr w:type="gramStart"/>
+      <w:r>
+        <w:rPr>
+          <w:rFonts w:ascii="Trebuchet MS" w:hAnsi="Trebuchet MS"/>
+        </w:rPr>
+        <w:t>has to</w:t>
+      </w:r>
+      <w:proofErr w:type="gramEnd"/>
+      <w:r>
+        <w:rPr>
+          <w:rFonts w:ascii="Trebuchet MS" w:hAnsi="Trebuchet MS"/>
+        </w:rPr>
+        <w:t xml:space="preserve"> be user</w:t>
       </w:r>
     </w:p>
     <w:p>
@@ -1006,7 +1557,63 @@
         <w:rPr>
           <w:rFonts w:ascii="Trebuchet MS" w:hAnsi="Trebuchet MS"/>
         </w:rPr>
-        <w:t>/delete_room &lt;room_id&gt; - Deletes room with giver room_id, has to be room creator</w:t>
+        <w:t>/</w:t>
+      </w:r>
+      <w:proofErr w:type="spellStart"/>
+      <w:r>
+        <w:rPr>
+          <w:rFonts w:ascii="Trebuchet MS" w:hAnsi="Trebuchet MS"/>
+        </w:rPr>
+        <w:t>delete_room</w:t>
+      </w:r>
+      <w:proofErr w:type="spellEnd"/>
+      <w:r>
+        <w:rPr>
+          <w:rFonts w:ascii="Trebuchet MS" w:hAnsi="Trebuchet MS"/>
+        </w:rPr>
+        <w:t xml:space="preserve"> &lt;</w:t>
+      </w:r>
+      <w:proofErr w:type="spellStart"/>
+      <w:r>
+        <w:rPr>
+          <w:rFonts w:ascii="Trebuchet MS" w:hAnsi="Trebuchet MS"/>
+        </w:rPr>
+        <w:t>room_id</w:t>
+      </w:r>
+      <w:proofErr w:type="spellEnd"/>
+      <w:r>
+        <w:rPr>
+          <w:rFonts w:ascii="Trebuchet MS" w:hAnsi="Trebuchet MS"/>
+        </w:rPr>
+        <w:t xml:space="preserve">&gt; - Deletes room with giver </w:t>
+      </w:r>
+      <w:proofErr w:type="spellStart"/>
+      <w:r>
+        <w:rPr>
+          <w:rFonts w:ascii="Trebuchet MS" w:hAnsi="Trebuchet MS"/>
+        </w:rPr>
+        <w:t>room_id</w:t>
+      </w:r>
+      <w:proofErr w:type="spellEnd"/>
+      <w:r>
+        <w:rPr>
+          <w:rFonts w:ascii="Trebuchet MS" w:hAnsi="Trebuchet MS"/>
+        </w:rPr>
+        <w:t xml:space="preserve">, </w:t>
+      </w:r>
+      <w:proofErr w:type="gramStart"/>
+      <w:r>
+        <w:rPr>
+          <w:rFonts w:ascii="Trebuchet MS" w:hAnsi="Trebuchet MS"/>
+        </w:rPr>
+        <w:t>has to</w:t>
+      </w:r>
+      <w:proofErr w:type="gramEnd"/>
+      <w:r>
+        <w:rPr>
+          <w:rFonts w:ascii="Trebuchet MS" w:hAnsi="Trebuchet MS"/>
+        </w:rPr>
+        <w:t xml:space="preserve"> be room creator</w:t>
       </w:r>
     </w:p>
     <w:p>
@@ -1024,7 +1631,21 @@
         <w:rPr>
           <w:rFonts w:ascii="Trebuchet MS" w:hAnsi="Trebuchet MS"/>
         </w:rPr>
-        <w:t>/get_rooms - Get all rooms</w:t>
+        <w:t>/</w:t>
+      </w:r>
+      <w:proofErr w:type="spellStart"/>
+      <w:r>
+        <w:rPr>
+          <w:rFonts w:ascii="Trebuchet MS" w:hAnsi="Trebuchet MS"/>
+        </w:rPr>
+        <w:t>get_rooms</w:t>
+      </w:r>
+      <w:proofErr w:type="spellEnd"/>
+      <w:r>
+        <w:rPr>
+          <w:rFonts w:ascii="Trebuchet MS" w:hAnsi="Trebuchet MS"/>
+        </w:rPr>
+        <w:t xml:space="preserve"> - Get all rooms</w:t>
       </w:r>
     </w:p>
     <w:p>
@@ -1042,7 +1663,35 @@
         <w:rPr>
           <w:rFonts w:ascii="Trebuchet MS" w:hAnsi="Trebuchet MS"/>
         </w:rPr>
-        <w:t>/get_room_users &lt;room_id&gt; - Get all users in a specific room (That you are in)</w:t>
+        <w:t>/</w:t>
+      </w:r>
+      <w:proofErr w:type="spellStart"/>
+      <w:r>
+        <w:rPr>
+          <w:rFonts w:ascii="Trebuchet MS" w:hAnsi="Trebuchet MS"/>
+        </w:rPr>
+        <w:t>get_room_users</w:t>
+      </w:r>
+      <w:proofErr w:type="spellEnd"/>
+      <w:r>
+        <w:rPr>
+          <w:rFonts w:ascii="Trebuchet MS" w:hAnsi="Trebuchet MS"/>
+        </w:rPr>
+        <w:t xml:space="preserve"> &lt;</w:t>
+      </w:r>
+      <w:proofErr w:type="spellStart"/>
+      <w:r>
+        <w:rPr>
+          <w:rFonts w:ascii="Trebuchet MS" w:hAnsi="Trebuchet MS"/>
+        </w:rPr>
+        <w:t>room_id</w:t>
+      </w:r>
+      <w:proofErr w:type="spellEnd"/>
+      <w:r>
+        <w:rPr>
+          <w:rFonts w:ascii="Trebuchet MS" w:hAnsi="Trebuchet MS"/>
+        </w:rPr>
+        <w:t>&gt; - Get all users in a specific room (That you are in)</w:t>
       </w:r>
     </w:p>
     <w:p>
@@ -1060,7 +1709,35 @@
         <w:rPr>
           <w:rFonts w:ascii="Trebuchet MS" w:hAnsi="Trebuchet MS"/>
         </w:rPr>
-        <w:t>/get_all_room_messages &lt;room_id&gt; - Get all messages in a room</w:t>
+        <w:t>/</w:t>
+      </w:r>
+      <w:proofErr w:type="spellStart"/>
+      <w:r>
+        <w:rPr>
+          <w:rFonts w:ascii="Trebuchet MS" w:hAnsi="Trebuchet MS"/>
+        </w:rPr>
+        <w:t>get_all_room_messages</w:t>
+      </w:r>
+      <w:proofErr w:type="spellEnd"/>
+      <w:r>
+        <w:rPr>
+          <w:rFonts w:ascii="Trebuchet MS" w:hAnsi="Trebuchet MS"/>
+        </w:rPr>
+        <w:t xml:space="preserve"> &lt;</w:t>
+      </w:r>
+      <w:proofErr w:type="spellStart"/>
+      <w:r>
+        <w:rPr>
+          <w:rFonts w:ascii="Trebuchet MS" w:hAnsi="Trebuchet MS"/>
+        </w:rPr>
+        <w:t>room_id</w:t>
+      </w:r>
+      <w:proofErr w:type="spellEnd"/>
+      <w:r>
+        <w:rPr>
+          <w:rFonts w:ascii="Trebuchet MS" w:hAnsi="Trebuchet MS"/>
+        </w:rPr>
+        <w:t>&gt; - Get all messages in a room</w:t>
       </w:r>
     </w:p>
     <w:p>
@@ -1078,7 +1755,35 @@
         <w:rPr>
           <w:rFonts w:ascii="Trebuchet MS" w:hAnsi="Trebuchet MS"/>
         </w:rPr>
-        <w:t>/get_all_user_messages &lt;room_id&gt; - Get all messages in a room that you have posted</w:t>
+        <w:t>/</w:t>
+      </w:r>
+      <w:proofErr w:type="spellStart"/>
+      <w:r>
+        <w:rPr>
+          <w:rFonts w:ascii="Trebuchet MS" w:hAnsi="Trebuchet MS"/>
+        </w:rPr>
+        <w:t>get_all_user_messages</w:t>
+      </w:r>
+      <w:proofErr w:type="spellEnd"/>
+      <w:r>
+        <w:rPr>
+          <w:rFonts w:ascii="Trebuchet MS" w:hAnsi="Trebuchet MS"/>
+        </w:rPr>
+        <w:t xml:space="preserve"> &lt;</w:t>
+      </w:r>
+      <w:proofErr w:type="spellStart"/>
+      <w:r>
+        <w:rPr>
+          <w:rFonts w:ascii="Trebuchet MS" w:hAnsi="Trebuchet MS"/>
+        </w:rPr>
+        <w:t>room_id</w:t>
+      </w:r>
+      <w:proofErr w:type="spellEnd"/>
+      <w:r>
+        <w:rPr>
+          <w:rFonts w:ascii="Trebuchet MS" w:hAnsi="Trebuchet MS"/>
+        </w:rPr>
+        <w:t>&gt; - Get all messages in a room that you have posted</w:t>
       </w:r>
     </w:p>
     <w:p>
@@ -1137,6 +1842,7 @@
         <w:docPartUnique/>
       </w:docPartObj>
     </w:sdtPr>
+    <w:sdtEndPr/>
     <w:sdtContent>
       <w:sdt>
         <w:sdtPr>
@@ -1146,6 +1852,7 @@
             <w:docPartUnique/>
           </w:docPartObj>
         </w:sdtPr>
+        <w:sdtEndPr/>
         <w:sdtContent>
           <w:p>
             <w:pPr>
@@ -1287,6 +1994,7 @@
       <w:dataBinding w:prefixMappings="xmlns:ns0='http://schemas.openxmlformats.org/package/2006/metadata/core-properties' xmlns:ns1='http://purl.org/dc/elements/1.1/'" w:xpath="/ns0:coreProperties[1]/ns1:title[1]" w:storeItemID="{6C3C8BC8-F283-45AE-878A-BAB7291924A1}"/>
       <w:text/>
     </w:sdtPr>
+    <w:sdtEndPr/>
     <w:sdtContent>
       <w:p>
         <w:pPr>
@@ -1307,7 +2015,25 @@
             <w:sz w:val="36"/>
             <w:szCs w:val="36"/>
           </w:rPr>
-          <w:t>Obligatory assignment 2: wRESTling bots</w:t>
+          <w:t xml:space="preserve">Obligatory assignment 2: </w:t>
+        </w:r>
+        <w:proofErr w:type="spellStart"/>
+        <w:r>
+          <w:rPr>
+            <w:rFonts w:asciiTheme="majorHAnsi" w:eastAsiaTheme="majorEastAsia" w:hAnsiTheme="majorHAnsi" w:cstheme="majorBidi"/>
+            <w:sz w:val="36"/>
+            <w:szCs w:val="36"/>
+          </w:rPr>
+          <w:t>wRESTling</w:t>
+        </w:r>
+        <w:proofErr w:type="spellEnd"/>
+        <w:r>
+          <w:rPr>
+            <w:rFonts w:asciiTheme="majorHAnsi" w:eastAsiaTheme="majorEastAsia" w:hAnsiTheme="majorHAnsi" w:cstheme="majorBidi"/>
+            <w:sz w:val="36"/>
+            <w:szCs w:val="36"/>
+          </w:rPr>
+          <w:t xml:space="preserve"> bots</w:t>
         </w:r>
       </w:p>
     </w:sdtContent>
@@ -1323,9 +2049,9 @@
 <file path=word/numbering.xml><?xml version="1.0" encoding="utf-8"?>
 <w:numbering xmlns:wpc="http://schemas.microsoft.com/office/word/2010/wordprocessingCanvas" xmlns:cx="http://schemas.microsoft.com/office/drawing/2014/chartex" xmlns:cx1="http://schemas.microsoft.com/office/drawing/2015/9/8/chartex" xmlns:cx2="http://schemas.microsoft.com/office/drawing/2015/10/21/chartex" xmlns:cx3="http://schemas.microsoft.com/office/drawing/2016/5/9/chartex" xmlns:cx4="http://schemas.microsoft.com/office/drawing/2016/5/10/chartex" xmlns:cx5="http://schemas.microsoft.com/office/drawing/2016/5/11/chartex" xmlns:cx6="http://schemas.microsoft.com/office/drawing/2016/5/12/chartex" xmlns:cx7="http://schemas.microsoft.com/office/drawing/2016/5/13/chartex" xmlns:cx8="http://schemas.microsoft.com/office/drawing/2016/5/14/chartex" xmlns:mc="http://schemas.openxmlformats.org/markup-compatibility/2006" xmlns:aink="http://schemas.microsoft.com/office/drawing/2016/ink" xmlns:am3d="http://schemas.microsoft.com/office/drawing/2017/model3d" xmlns:o="urn:schemas-microsoft-com:office:office" xmlns:r="http://schemas.openxmlformats.org/officeDocument/2006/relationships" xmlns:m="http://schemas.openxmlformats.org/officeDocument/2006/math" xmlns:v="urn:schemas-microsoft-com:vml" xmlns:wp14="http://schemas.microsoft.com/office/word/2010/wordprocessingDrawing" xmlns:wp="http://schemas.openxmlformats.org/drawingml/2006/wordprocessingDrawing" xmlns:w10="urn:schemas-microsoft-com:office:word" xmlns:w="http://schemas.openxmlformats.org/wordprocessingml/2006/main" xmlns:w14="http://schemas.microsoft.com/office/word/2010/wordml" xmlns:w15="http://schemas.microsoft.com/office/word/2012/wordml" xmlns:w16cex="http://schemas.microsoft.com/office/word/2018/wordml/cex" xmlns:w16cid="http://schemas.microsoft.com/office/word/2016/wordml/cid" xmlns:w16="http://schemas.microsoft.com/office/word/2018/wordml" xmlns:w16sdtdh="http://schemas.microsoft.com/office/word/2020/wordml/sdtdatahash" xmlns:w16se="http://schemas.microsoft.com/office/word/2015/wordml/symex" xmlns:wpg="http://schemas.microsoft.com/office/word/2010/wordprocessingGroup" xmlns:wpi="http://schemas.microsoft.com/office/word/2010/wordprocessingInk" xmlns:wne="http://schemas.microsoft.com/office/word/2006/wordml" xmlns:wps="http://schemas.microsoft.com/office/word/2010/wordprocessingShape" mc:Ignorable="w14 w15 w16se w16cid w16 w16cex w16sdtdh wp14">
   <w:abstractNum w:abstractNumId="0" w15:restartNumberingAfterBreak="0">
-    <w:nsid w:val="15B50379"/>
+    <w:nsid w:val="05391019"/>
     <w:multiLevelType w:val="hybridMultilevel"/>
-    <w:tmpl w:val="AB660BCE"/>
+    <w:tmpl w:val="7A4E8344"/>
     <w:lvl w:ilvl="0" w:tplc="04090001">
       <w:start w:val="1"/>
       <w:numFmt w:val="bullet"/>
@@ -1436,9 +2162,9 @@
     </w:lvl>
   </w:abstractNum>
   <w:abstractNum w:abstractNumId="1" w15:restartNumberingAfterBreak="0">
-    <w:nsid w:val="32DB2BF1"/>
+    <w:nsid w:val="15B50379"/>
     <w:multiLevelType w:val="hybridMultilevel"/>
-    <w:tmpl w:val="D230F7C2"/>
+    <w:tmpl w:val="AB660BCE"/>
     <w:lvl w:ilvl="0" w:tplc="04090001">
       <w:start w:val="1"/>
       <w:numFmt w:val="bullet"/>
@@ -1548,11 +2274,243 @@
       </w:rPr>
     </w:lvl>
   </w:abstractNum>
+  <w:abstractNum w:abstractNumId="2" w15:restartNumberingAfterBreak="0">
+    <w:nsid w:val="29654376"/>
+    <w:multiLevelType w:val="hybridMultilevel"/>
+    <w:tmpl w:val="B5AAC2FA"/>
+    <w:lvl w:ilvl="0" w:tplc="04090001">
+      <w:start w:val="1"/>
+      <w:numFmt w:val="bullet"/>
+      <w:lvlText w:val=""/>
+      <w:lvlJc w:val="left"/>
+      <w:pPr>
+        <w:ind w:left="720" w:hanging="360"/>
+      </w:pPr>
+      <w:rPr>
+        <w:rFonts w:ascii="Symbol" w:hAnsi="Symbol" w:hint="default"/>
+      </w:rPr>
+    </w:lvl>
+    <w:lvl w:ilvl="1" w:tplc="04090003" w:tentative="1">
+      <w:start w:val="1"/>
+      <w:numFmt w:val="bullet"/>
+      <w:lvlText w:val="o"/>
+      <w:lvlJc w:val="left"/>
+      <w:pPr>
+        <w:ind w:left="1440" w:hanging="360"/>
+      </w:pPr>
+      <w:rPr>
+        <w:rFonts w:ascii="Courier New" w:hAnsi="Courier New" w:cs="Courier New" w:hint="default"/>
+      </w:rPr>
+    </w:lvl>
+    <w:lvl w:ilvl="2" w:tplc="04090005" w:tentative="1">
+      <w:start w:val="1"/>
+      <w:numFmt w:val="bullet"/>
+      <w:lvlText w:val=""/>
+      <w:lvlJc w:val="left"/>
+      <w:pPr>
+        <w:ind w:left="2160" w:hanging="360"/>
+      </w:pPr>
+      <w:rPr>
+        <w:rFonts w:ascii="Wingdings" w:hAnsi="Wingdings" w:hint="default"/>
+      </w:rPr>
+    </w:lvl>
+    <w:lvl w:ilvl="3" w:tplc="04090001" w:tentative="1">
+      <w:start w:val="1"/>
+      <w:numFmt w:val="bullet"/>
+      <w:lvlText w:val=""/>
+      <w:lvlJc w:val="left"/>
+      <w:pPr>
+        <w:ind w:left="2880" w:hanging="360"/>
+      </w:pPr>
+      <w:rPr>
+        <w:rFonts w:ascii="Symbol" w:hAnsi="Symbol" w:hint="default"/>
+      </w:rPr>
+    </w:lvl>
+    <w:lvl w:ilvl="4" w:tplc="04090003" w:tentative="1">
+      <w:start w:val="1"/>
+      <w:numFmt w:val="bullet"/>
+      <w:lvlText w:val="o"/>
+      <w:lvlJc w:val="left"/>
+      <w:pPr>
+        <w:ind w:left="3600" w:hanging="360"/>
+      </w:pPr>
+      <w:rPr>
+        <w:rFonts w:ascii="Courier New" w:hAnsi="Courier New" w:cs="Courier New" w:hint="default"/>
+      </w:rPr>
+    </w:lvl>
+    <w:lvl w:ilvl="5" w:tplc="04090005" w:tentative="1">
+      <w:start w:val="1"/>
+      <w:numFmt w:val="bullet"/>
+      <w:lvlText w:val=""/>
+      <w:lvlJc w:val="left"/>
+      <w:pPr>
+        <w:ind w:left="4320" w:hanging="360"/>
+      </w:pPr>
+      <w:rPr>
+        <w:rFonts w:ascii="Wingdings" w:hAnsi="Wingdings" w:hint="default"/>
+      </w:rPr>
+    </w:lvl>
+    <w:lvl w:ilvl="6" w:tplc="04090001" w:tentative="1">
+      <w:start w:val="1"/>
+      <w:numFmt w:val="bullet"/>
+      <w:lvlText w:val=""/>
+      <w:lvlJc w:val="left"/>
+      <w:pPr>
+        <w:ind w:left="5040" w:hanging="360"/>
+      </w:pPr>
+      <w:rPr>
+        <w:rFonts w:ascii="Symbol" w:hAnsi="Symbol" w:hint="default"/>
+      </w:rPr>
+    </w:lvl>
+    <w:lvl w:ilvl="7" w:tplc="04090003" w:tentative="1">
+      <w:start w:val="1"/>
+      <w:numFmt w:val="bullet"/>
+      <w:lvlText w:val="o"/>
+      <w:lvlJc w:val="left"/>
+      <w:pPr>
+        <w:ind w:left="5760" w:hanging="360"/>
+      </w:pPr>
+      <w:rPr>
+        <w:rFonts w:ascii="Courier New" w:hAnsi="Courier New" w:cs="Courier New" w:hint="default"/>
+      </w:rPr>
+    </w:lvl>
+    <w:lvl w:ilvl="8" w:tplc="04090005" w:tentative="1">
+      <w:start w:val="1"/>
+      <w:numFmt w:val="bullet"/>
+      <w:lvlText w:val=""/>
+      <w:lvlJc w:val="left"/>
+      <w:pPr>
+        <w:ind w:left="6480" w:hanging="360"/>
+      </w:pPr>
+      <w:rPr>
+        <w:rFonts w:ascii="Wingdings" w:hAnsi="Wingdings" w:hint="default"/>
+      </w:rPr>
+    </w:lvl>
+  </w:abstractNum>
+  <w:abstractNum w:abstractNumId="3" w15:restartNumberingAfterBreak="0">
+    <w:nsid w:val="32DB2BF1"/>
+    <w:multiLevelType w:val="hybridMultilevel"/>
+    <w:tmpl w:val="D230F7C2"/>
+    <w:lvl w:ilvl="0" w:tplc="04090001">
+      <w:start w:val="1"/>
+      <w:numFmt w:val="bullet"/>
+      <w:lvlText w:val=""/>
+      <w:lvlJc w:val="left"/>
+      <w:pPr>
+        <w:ind w:left="720" w:hanging="360"/>
+      </w:pPr>
+      <w:rPr>
+        <w:rFonts w:ascii="Symbol" w:hAnsi="Symbol" w:hint="default"/>
+      </w:rPr>
+    </w:lvl>
+    <w:lvl w:ilvl="1" w:tplc="04090003" w:tentative="1">
+      <w:start w:val="1"/>
+      <w:numFmt w:val="bullet"/>
+      <w:lvlText w:val="o"/>
+      <w:lvlJc w:val="left"/>
+      <w:pPr>
+        <w:ind w:left="1440" w:hanging="360"/>
+      </w:pPr>
+      <w:rPr>
+        <w:rFonts w:ascii="Courier New" w:hAnsi="Courier New" w:cs="Courier New" w:hint="default"/>
+      </w:rPr>
+    </w:lvl>
+    <w:lvl w:ilvl="2" w:tplc="04090005" w:tentative="1">
+      <w:start w:val="1"/>
+      <w:numFmt w:val="bullet"/>
+      <w:lvlText w:val=""/>
+      <w:lvlJc w:val="left"/>
+      <w:pPr>
+        <w:ind w:left="2160" w:hanging="360"/>
+      </w:pPr>
+      <w:rPr>
+        <w:rFonts w:ascii="Wingdings" w:hAnsi="Wingdings" w:hint="default"/>
+      </w:rPr>
+    </w:lvl>
+    <w:lvl w:ilvl="3" w:tplc="04090001" w:tentative="1">
+      <w:start w:val="1"/>
+      <w:numFmt w:val="bullet"/>
+      <w:lvlText w:val=""/>
+      <w:lvlJc w:val="left"/>
+      <w:pPr>
+        <w:ind w:left="2880" w:hanging="360"/>
+      </w:pPr>
+      <w:rPr>
+        <w:rFonts w:ascii="Symbol" w:hAnsi="Symbol" w:hint="default"/>
+      </w:rPr>
+    </w:lvl>
+    <w:lvl w:ilvl="4" w:tplc="04090003" w:tentative="1">
+      <w:start w:val="1"/>
+      <w:numFmt w:val="bullet"/>
+      <w:lvlText w:val="o"/>
+      <w:lvlJc w:val="left"/>
+      <w:pPr>
+        <w:ind w:left="3600" w:hanging="360"/>
+      </w:pPr>
+      <w:rPr>
+        <w:rFonts w:ascii="Courier New" w:hAnsi="Courier New" w:cs="Courier New" w:hint="default"/>
+      </w:rPr>
+    </w:lvl>
+    <w:lvl w:ilvl="5" w:tplc="04090005" w:tentative="1">
+      <w:start w:val="1"/>
+      <w:numFmt w:val="bullet"/>
+      <w:lvlText w:val=""/>
+      <w:lvlJc w:val="left"/>
+      <w:pPr>
+        <w:ind w:left="4320" w:hanging="360"/>
+      </w:pPr>
+      <w:rPr>
+        <w:rFonts w:ascii="Wingdings" w:hAnsi="Wingdings" w:hint="default"/>
+      </w:rPr>
+    </w:lvl>
+    <w:lvl w:ilvl="6" w:tplc="04090001" w:tentative="1">
+      <w:start w:val="1"/>
+      <w:numFmt w:val="bullet"/>
+      <w:lvlText w:val=""/>
+      <w:lvlJc w:val="left"/>
+      <w:pPr>
+        <w:ind w:left="5040" w:hanging="360"/>
+      </w:pPr>
+      <w:rPr>
+        <w:rFonts w:ascii="Symbol" w:hAnsi="Symbol" w:hint="default"/>
+      </w:rPr>
+    </w:lvl>
+    <w:lvl w:ilvl="7" w:tplc="04090003" w:tentative="1">
+      <w:start w:val="1"/>
+      <w:numFmt w:val="bullet"/>
+      <w:lvlText w:val="o"/>
+      <w:lvlJc w:val="left"/>
+      <w:pPr>
+        <w:ind w:left="5760" w:hanging="360"/>
+      </w:pPr>
+      <w:rPr>
+        <w:rFonts w:ascii="Courier New" w:hAnsi="Courier New" w:cs="Courier New" w:hint="default"/>
+      </w:rPr>
+    </w:lvl>
+    <w:lvl w:ilvl="8" w:tplc="04090005" w:tentative="1">
+      <w:start w:val="1"/>
+      <w:numFmt w:val="bullet"/>
+      <w:lvlText w:val=""/>
+      <w:lvlJc w:val="left"/>
+      <w:pPr>
+        <w:ind w:left="6480" w:hanging="360"/>
+      </w:pPr>
+      <w:rPr>
+        <w:rFonts w:ascii="Wingdings" w:hAnsi="Wingdings" w:hint="default"/>
+      </w:rPr>
+    </w:lvl>
+  </w:abstractNum>
   <w:num w:numId="1">
+    <w:abstractNumId w:val="1"/>
+  </w:num>
+  <w:num w:numId="2">
+    <w:abstractNumId w:val="3"/>
+  </w:num>
+  <w:num w:numId="3">
     <w:abstractNumId w:val="0"/>
   </w:num>
-  <w:num w:numId="2">
-    <w:abstractNumId w:val="1"/>
+  <w:num w:numId="4">
+    <w:abstractNumId w:val="2"/>
   </w:num>
 </w:numbering>
 </file>
@@ -1680,6 +2638,7 @@
     <w:lsdException w:name="HTML Sample" w:semiHidden="1" w:unhideWhenUsed="1"/>
     <w:lsdException w:name="HTML Typewriter" w:semiHidden="1" w:unhideWhenUsed="1"/>
     <w:lsdException w:name="HTML Variable" w:semiHidden="1" w:unhideWhenUsed="1"/>
+    <w:lsdException w:name="Normal Table" w:semiHidden="1" w:unhideWhenUsed="1"/>
     <w:lsdException w:name="annotation subject" w:semiHidden="1" w:unhideWhenUsed="1"/>
     <w:lsdException w:name="No List" w:semiHidden="1" w:unhideWhenUsed="1"/>
     <w:lsdException w:name="Outline List 1" w:semiHidden="1" w:unhideWhenUsed="1"/>
@@ -1726,8 +2685,10 @@
     <w:lsdException w:name="Table Subtle 2" w:semiHidden="1" w:unhideWhenUsed="1"/>
     <w:lsdException w:name="Table Web 1" w:semiHidden="1" w:unhideWhenUsed="1"/>
     <w:lsdException w:name="Table Web 2" w:semiHidden="1" w:unhideWhenUsed="1"/>
+    <w:lsdException w:name="Table Web 3" w:semiHidden="1" w:unhideWhenUsed="1"/>
     <w:lsdException w:name="Balloon Text" w:semiHidden="1" w:unhideWhenUsed="1"/>
     <w:lsdException w:name="Table Grid" w:uiPriority="59"/>
+    <w:lsdException w:name="Table Theme" w:semiHidden="1" w:unhideWhenUsed="1"/>
     <w:lsdException w:name="Placeholder Text" w:semiHidden="1"/>
     <w:lsdException w:name="No Spacing" w:uiPriority="1" w:qFormat="1"/>
     <w:lsdException w:name="Light Shading" w:uiPriority="60"/>
@@ -2224,7 +3185,9 @@
   </w:compat>
   <w:rsids>
     <w:rsidRoot w:val="00801788"/>
+    <w:rsid w:val="00056EBA"/>
     <w:rsid w:val="002D1C6F"/>
+    <w:rsid w:val="006D4E63"/>
     <w:rsid w:val="00801788"/>
   </w:rsids>
   <m:mathPr>
@@ -2674,18 +3637,6 @@
     <w:semiHidden/>
     <w:unhideWhenUsed/>
   </w:style>
-  <w:style w:type="paragraph" w:customStyle="1" w:styleId="922F39D98CF54368A4DAEEFC4F70EE0F">
-    <w:name w:val="922F39D98CF54368A4DAEEFC4F70EE0F"/>
-    <w:rsid w:val="00801788"/>
-  </w:style>
-  <w:style w:type="paragraph" w:customStyle="1" w:styleId="7FD83D5BBA1A4ABC9681BA5B0A448A07">
-    <w:name w:val="7FD83D5BBA1A4ABC9681BA5B0A448A07"/>
-    <w:rsid w:val="00801788"/>
-  </w:style>
-  <w:style w:type="paragraph" w:customStyle="1" w:styleId="4D751281E0F443F7ADCAD16CEA25AE5A">
-    <w:name w:val="4D751281E0F443F7ADCAD16CEA25AE5A"/>
-    <w:rsid w:val="00801788"/>
-  </w:style>
   <w:style w:type="paragraph" w:customStyle="1" w:styleId="292EEE3DAAA24A1290437D08D69BCBA2">
     <w:name w:val="292EEE3DAAA24A1290437D08D69BCBA2"/>
     <w:rsid w:val="00801788"/>

</xml_diff>